<commit_message>
Modified function definition Added population standard deviations and sample standard deviations and their formulas to the function definition
</commit_message>
<xml_diff>
--- a/standard_deviation.docx
+++ b/standard_deviation.docx
@@ -136,7 +136,23 @@
           <w:sz w:val="24"/>
           <w:szCs w:val="24"/>
         </w:rPr>
-        <w:t xml:space="preserve"> set using the formula:</w:t>
+        <w:t xml:space="preserve"> set</w:t>
+      </w:r>
+      <w:r>
+        <w:rPr>
+          <w:rFonts w:asciiTheme="majorBidi" w:hAnsiTheme="majorBidi" w:cstheme="majorBidi"/>
+          <w:sz w:val="24"/>
+          <w:szCs w:val="24"/>
+        </w:rPr>
+        <w:t>. There are two variations of standard deviation: population standard deviation which can be calculated</w:t>
+      </w:r>
+      <w:r>
+        <w:rPr>
+          <w:rFonts w:asciiTheme="majorBidi" w:hAnsiTheme="majorBidi" w:cstheme="majorBidi"/>
+          <w:sz w:val="24"/>
+          <w:szCs w:val="24"/>
+        </w:rPr>
+        <w:t xml:space="preserve"> using the formula:</w:t>
       </w:r>
     </w:p>
     <w:p>
@@ -376,6 +392,262 @@
           <w:sz w:val="24"/>
           <w:szCs w:val="24"/>
         </w:rPr>
+        <w:t>And sample standard deviation that can be calculated using the formula:</w:t>
+      </w:r>
+    </w:p>
+    <w:p>
+      <w:pPr>
+        <w:rPr>
+          <w:rFonts w:asciiTheme="majorBidi" w:eastAsiaTheme="minorEastAsia" w:hAnsiTheme="majorBidi" w:cstheme="majorBidi"/>
+          <w:sz w:val="24"/>
+          <w:szCs w:val="24"/>
+        </w:rPr>
+      </w:pPr>
+      <m:oMathPara>
+        <m:oMath>
+          <m:r>
+            <w:rPr>
+              <w:rFonts w:ascii="Cambria Math" w:hAnsi="Cambria Math" w:cstheme="majorBidi"/>
+              <w:sz w:val="30"/>
+              <w:szCs w:val="30"/>
+            </w:rPr>
+            <m:t>σ</m:t>
+          </m:r>
+          <m:r>
+            <m:rPr>
+              <m:sty m:val="p"/>
+            </m:rPr>
+            <w:rPr>
+              <w:rFonts w:ascii="Cambria Math" w:hAnsi="Cambria Math" w:cstheme="majorBidi"/>
+              <w:sz w:val="30"/>
+              <w:szCs w:val="30"/>
+            </w:rPr>
+            <m:t xml:space="preserve"> </m:t>
+          </m:r>
+          <m:r>
+            <w:rPr>
+              <w:rFonts w:ascii="Cambria Math" w:hAnsi="Cambria Math" w:cstheme="majorBidi"/>
+              <w:sz w:val="30"/>
+              <w:szCs w:val="30"/>
+            </w:rPr>
+            <m:t xml:space="preserve"> = </m:t>
+          </m:r>
+          <m:rad>
+            <m:radPr>
+              <m:degHide m:val="1"/>
+              <m:ctrlPr>
+                <w:rPr>
+                  <w:rFonts w:ascii="Cambria Math" w:hAnsi="Cambria Math" w:cstheme="majorBidi"/>
+                  <w:sz w:val="30"/>
+                  <w:szCs w:val="30"/>
+                </w:rPr>
+              </m:ctrlPr>
+            </m:radPr>
+            <m:deg/>
+            <m:e>
+              <m:f>
+                <m:fPr>
+                  <m:ctrlPr>
+                    <w:rPr>
+                      <w:rFonts w:ascii="Cambria Math" w:hAnsi="Cambria Math" w:cstheme="majorBidi"/>
+                      <w:i/>
+                      <w:sz w:val="30"/>
+                      <w:szCs w:val="30"/>
+                    </w:rPr>
+                  </m:ctrlPr>
+                </m:fPr>
+                <m:num>
+                  <m:r>
+                    <w:rPr>
+                      <w:rFonts w:ascii="Cambria Math" w:hAnsi="Cambria Math" w:cstheme="majorBidi"/>
+                      <w:sz w:val="30"/>
+                      <w:szCs w:val="30"/>
+                    </w:rPr>
+                    <m:t>1</m:t>
+                  </m:r>
+                </m:num>
+                <m:den>
+                  <m:r>
+                    <w:rPr>
+                      <w:rFonts w:ascii="Cambria Math" w:hAnsi="Cambria Math" w:cstheme="majorBidi"/>
+                      <w:sz w:val="30"/>
+                      <w:szCs w:val="30"/>
+                    </w:rPr>
+                    <m:t>N</m:t>
+                  </m:r>
+                  <m:r>
+                    <w:rPr>
+                      <w:rFonts w:ascii="Cambria Math" w:hAnsi="Cambria Math" w:cstheme="majorBidi"/>
+                      <w:sz w:val="30"/>
+                      <w:szCs w:val="30"/>
+                    </w:rPr>
+                    <m:t>-1</m:t>
+                  </m:r>
+                </m:den>
+              </m:f>
+              <m:r>
+                <w:rPr>
+                  <w:rFonts w:ascii="Cambria Math" w:hAnsi="Cambria Math" w:cstheme="majorBidi"/>
+                  <w:sz w:val="30"/>
+                  <w:szCs w:val="30"/>
+                </w:rPr>
+                <m:t xml:space="preserve"> </m:t>
+              </m:r>
+              <m:nary>
+                <m:naryPr>
+                  <m:chr m:val="∑"/>
+                  <m:limLoc m:val="undOvr"/>
+                  <m:ctrlPr>
+                    <w:rPr>
+                      <w:rFonts w:ascii="Cambria Math" w:hAnsi="Cambria Math" w:cstheme="majorBidi"/>
+                      <w:i/>
+                      <w:sz w:val="30"/>
+                      <w:szCs w:val="30"/>
+                    </w:rPr>
+                  </m:ctrlPr>
+                </m:naryPr>
+                <m:sub>
+                  <m:r>
+                    <w:rPr>
+                      <w:rFonts w:ascii="Cambria Math" w:hAnsi="Cambria Math" w:cstheme="majorBidi"/>
+                      <w:sz w:val="30"/>
+                      <w:szCs w:val="30"/>
+                    </w:rPr>
+                    <m:t xml:space="preserve">i=1 </m:t>
+                  </m:r>
+                </m:sub>
+                <m:sup>
+                  <m:r>
+                    <w:rPr>
+                      <w:rFonts w:ascii="Cambria Math" w:hAnsi="Cambria Math" w:cstheme="majorBidi"/>
+                      <w:sz w:val="30"/>
+                      <w:szCs w:val="30"/>
+                    </w:rPr>
+                    <m:t>N</m:t>
+                  </m:r>
+                </m:sup>
+                <m:e>
+                  <m:sSup>
+                    <m:sSupPr>
+                      <m:ctrlPr>
+                        <w:rPr>
+                          <w:rFonts w:ascii="Cambria Math" w:hAnsi="Cambria Math" w:cstheme="majorBidi"/>
+                          <w:i/>
+                          <w:sz w:val="30"/>
+                          <w:szCs w:val="30"/>
+                        </w:rPr>
+                      </m:ctrlPr>
+                    </m:sSupPr>
+                    <m:e>
+                      <m:r>
+                        <w:rPr>
+                          <w:rFonts w:ascii="Cambria Math" w:hAnsi="Cambria Math" w:cstheme="majorBidi"/>
+                          <w:sz w:val="30"/>
+                          <w:szCs w:val="30"/>
+                        </w:rPr>
+                        <m:t>(</m:t>
+                      </m:r>
+                      <m:sSub>
+                        <m:sSubPr>
+                          <m:ctrlPr>
+                            <w:rPr>
+                              <w:rFonts w:ascii="Cambria Math" w:hAnsi="Cambria Math" w:cstheme="majorBidi"/>
+                              <w:i/>
+                              <w:sz w:val="30"/>
+                              <w:szCs w:val="30"/>
+                            </w:rPr>
+                          </m:ctrlPr>
+                        </m:sSubPr>
+                        <m:e>
+                          <m:r>
+                            <w:rPr>
+                              <w:rFonts w:ascii="Cambria Math" w:hAnsi="Cambria Math" w:cstheme="majorBidi"/>
+                              <w:sz w:val="30"/>
+                              <w:szCs w:val="30"/>
+                            </w:rPr>
+                            <m:t>x</m:t>
+                          </m:r>
+                        </m:e>
+                        <m:sub>
+                          <m:r>
+                            <w:rPr>
+                              <w:rFonts w:ascii="Cambria Math" w:hAnsi="Cambria Math" w:cstheme="majorBidi"/>
+                              <w:sz w:val="30"/>
+                              <w:szCs w:val="30"/>
+                            </w:rPr>
+                            <m:t>i</m:t>
+                          </m:r>
+                        </m:sub>
+                      </m:sSub>
+                      <m:r>
+                        <w:rPr>
+                          <w:rFonts w:ascii="Cambria Math" w:hAnsi="Cambria Math" w:cstheme="majorBidi"/>
+                          <w:sz w:val="30"/>
+                          <w:szCs w:val="30"/>
+                        </w:rPr>
+                        <m:t>-  μ)</m:t>
+                      </m:r>
+                    </m:e>
+                    <m:sup>
+                      <m:r>
+                        <w:rPr>
+                          <w:rFonts w:ascii="Cambria Math" w:hAnsi="Cambria Math" w:cstheme="majorBidi"/>
+                          <w:sz w:val="30"/>
+                          <w:szCs w:val="30"/>
+                        </w:rPr>
+                        <m:t>2</m:t>
+                      </m:r>
+                    </m:sup>
+                  </m:sSup>
+                  <m:r>
+                    <m:rPr>
+                      <m:sty m:val="p"/>
+                    </m:rPr>
+                    <w:rPr>
+                      <w:rFonts w:ascii="Cambria Math" w:hAnsi="Cambria Math" w:cstheme="majorBidi"/>
+                      <w:sz w:val="30"/>
+                      <w:szCs w:val="30"/>
+                    </w:rPr>
+                    <w:softHyphen/>
+                  </m:r>
+                </m:e>
+              </m:nary>
+              <m:r>
+                <w:rPr>
+                  <w:rFonts w:ascii="Cambria Math" w:hAnsi="Cambria Math" w:cstheme="majorBidi"/>
+                  <w:sz w:val="30"/>
+                  <w:szCs w:val="30"/>
+                </w:rPr>
+                <m:t xml:space="preserve"> </m:t>
+              </m:r>
+            </m:e>
+          </m:rad>
+        </m:oMath>
+      </m:oMathPara>
+    </w:p>
+    <w:p>
+      <w:pPr>
+        <w:rPr>
+          <w:rFonts w:asciiTheme="majorBidi" w:eastAsiaTheme="minorEastAsia" w:hAnsiTheme="majorBidi" w:cstheme="majorBidi"/>
+          <w:sz w:val="24"/>
+          <w:szCs w:val="24"/>
+        </w:rPr>
+      </w:pPr>
+    </w:p>
+    <w:p>
+      <w:pPr>
+        <w:rPr>
+          <w:rFonts w:asciiTheme="majorBidi" w:eastAsiaTheme="minorEastAsia" w:hAnsiTheme="majorBidi" w:cstheme="majorBidi"/>
+          <w:sz w:val="24"/>
+          <w:szCs w:val="24"/>
+        </w:rPr>
+      </w:pPr>
+      <w:r>
+        <w:rPr>
+          <w:rFonts w:asciiTheme="majorBidi" w:eastAsiaTheme="minorEastAsia" w:hAnsiTheme="majorBidi" w:cstheme="majorBidi"/>
+          <w:sz w:val="24"/>
+          <w:szCs w:val="24"/>
+        </w:rPr>
         <w:t xml:space="preserve">Where </w:t>
       </w:r>
       <w:r>
@@ -729,6 +1001,7 @@
         <w:rPr>
           <w:rFonts w:asciiTheme="majorBidi" w:hAnsiTheme="majorBidi" w:cstheme="majorBidi"/>
         </w:rPr>
+        <w:lastRenderedPageBreak/>
         <w:t>[1]</w:t>
       </w:r>
       <w:r>

</xml_diff>